<commit_message>
Updated with contents of HW03
</commit_message>
<xml_diff>
--- a/readme.docx
+++ b/readme.docx
@@ -102,7 +102,7 @@
         <w:rPr>
           <w:u w:val="single"/>
         </w:rPr>
-        <w:t>2</w:t>
+        <w:t>3</w:t>
       </w:r>
       <w:r>
         <w:rPr>
@@ -365,9 +365,180 @@
       <w:pPr>
         <w:jc w:val="both"/>
       </w:pPr>
-      <w:r>
-        <w:t>Main() – In this we use a string that has all the flags specified in the command line which is passed to the traverseDirectory().</w:t>
-      </w:r>
+      <w:proofErr w:type="gramStart"/>
+      <w:r>
+        <w:t>Main(</w:t>
+      </w:r>
+      <w:proofErr w:type="gramEnd"/>
+      <w:r>
+        <w:t xml:space="preserve">) – In this we use a string that has all the flags specified in the command line which is passed to the </w:t>
+      </w:r>
+      <w:proofErr w:type="spellStart"/>
+      <w:r>
+        <w:t>traverseDirectory</w:t>
+      </w:r>
+      <w:proofErr w:type="spellEnd"/>
+      <w:r>
+        <w:t>().</w:t>
+      </w:r>
+    </w:p>
+    <w:p>
+      <w:pPr>
+        <w:jc w:val="both"/>
+      </w:pPr>
+    </w:p>
+    <w:p>
+      <w:pPr>
+        <w:jc w:val="both"/>
+      </w:pPr>
+      <w:r>
+        <w:t>Additional implementation for Homework 3:</w:t>
+      </w:r>
+    </w:p>
+    <w:p>
+      <w:pPr>
+        <w:jc w:val="both"/>
+      </w:pPr>
+    </w:p>
+    <w:p>
+      <w:pPr>
+        <w:jc w:val="both"/>
+      </w:pPr>
+      <w:proofErr w:type="spellStart"/>
+      <w:proofErr w:type="gramStart"/>
+      <w:r>
+        <w:t>smallEfunc</w:t>
+      </w:r>
+      <w:proofErr w:type="spellEnd"/>
+      <w:r>
+        <w:t>(</w:t>
+      </w:r>
+      <w:proofErr w:type="gramEnd"/>
+      <w:r>
+        <w:t xml:space="preserve">) – This function is used to create child process and execute the </w:t>
+      </w:r>
+      <w:proofErr w:type="spellStart"/>
+      <w:r>
+        <w:t>unix</w:t>
+      </w:r>
+      <w:proofErr w:type="spellEnd"/>
+      <w:r>
+        <w:t xml:space="preserve"> command specified at the command line for the current path specified at the function. This function is called multiple times when </w:t>
+      </w:r>
+      <w:proofErr w:type="gramStart"/>
+      <w:r>
+        <w:t>“ e</w:t>
+      </w:r>
+      <w:proofErr w:type="gramEnd"/>
+      <w:r>
+        <w:t xml:space="preserve"> ” argument is given.</w:t>
+      </w:r>
+    </w:p>
+    <w:p>
+      <w:pPr>
+        <w:jc w:val="both"/>
+      </w:pPr>
+    </w:p>
+    <w:p>
+      <w:pPr>
+        <w:jc w:val="both"/>
+      </w:pPr>
+      <w:proofErr w:type="spellStart"/>
+      <w:proofErr w:type="gramStart"/>
+      <w:r>
+        <w:t>capitalEfunc</w:t>
+      </w:r>
+      <w:proofErr w:type="spellEnd"/>
+      <w:r>
+        <w:t>(</w:t>
+      </w:r>
+      <w:proofErr w:type="gramEnd"/>
+      <w:r>
+        <w:t xml:space="preserve">) – It is used to execute the </w:t>
+      </w:r>
+      <w:proofErr w:type="spellStart"/>
+      <w:r>
+        <w:t>unix</w:t>
+      </w:r>
+      <w:proofErr w:type="spellEnd"/>
+      <w:r>
+        <w:t xml:space="preserve"> command specified on all the paths. But this takes all the paths at once and perform the </w:t>
+      </w:r>
+      <w:proofErr w:type="spellStart"/>
+      <w:r>
+        <w:t>unix</w:t>
+      </w:r>
+      <w:proofErr w:type="spellEnd"/>
+      <w:r>
+        <w:t xml:space="preserve"> command on a single function call.</w:t>
+      </w:r>
+    </w:p>
+    <w:p>
+      <w:pPr>
+        <w:jc w:val="both"/>
+      </w:pPr>
+      <w:r>
+        <w:lastRenderedPageBreak/>
+        <w:t xml:space="preserve">Necessary changes are made to the </w:t>
+      </w:r>
+      <w:proofErr w:type="spellStart"/>
+      <w:proofErr w:type="gramStart"/>
+      <w:r>
+        <w:t>stringPattern</w:t>
+      </w:r>
+      <w:proofErr w:type="spellEnd"/>
+      <w:r>
+        <w:t>(</w:t>
+      </w:r>
+      <w:proofErr w:type="gramEnd"/>
+      <w:r>
+        <w:t xml:space="preserve">), </w:t>
+      </w:r>
+      <w:proofErr w:type="spellStart"/>
+      <w:r>
+        <w:t>sizeRestrictedPrint</w:t>
+      </w:r>
+      <w:proofErr w:type="spellEnd"/>
+      <w:r>
+        <w:t xml:space="preserve">(), </w:t>
+      </w:r>
+      <w:proofErr w:type="spellStart"/>
+      <w:r>
+        <w:t>traverseDirectory</w:t>
+      </w:r>
+      <w:proofErr w:type="spellEnd"/>
+      <w:r>
+        <w:t xml:space="preserve">() functions in order to fit the “ e ” and “ E “ functionality. </w:t>
+      </w:r>
+    </w:p>
+    <w:p>
+      <w:pPr>
+        <w:jc w:val="both"/>
+      </w:pPr>
+    </w:p>
+    <w:p>
+      <w:pPr>
+        <w:jc w:val="both"/>
+      </w:pPr>
+      <w:r>
+        <w:t>In the main function</w:t>
+      </w:r>
+      <w:r>
+        <w:t xml:space="preserve">, I tokenized the command that is specified to both e and E, so that it could be passed to necessary functions </w:t>
+      </w:r>
+      <w:proofErr w:type="gramStart"/>
+      <w:r>
+        <w:t>later on</w:t>
+      </w:r>
+      <w:proofErr w:type="gramEnd"/>
+      <w:r>
+        <w:t>.</w:t>
+      </w:r>
+    </w:p>
+    <w:p>
+      <w:pPr>
+        <w:jc w:val="both"/>
+      </w:pPr>
     </w:p>
     <w:p/>
     <w:sectPr>

</xml_diff>